<commit_message>
Pequeno Update no Manual
Terminei de incluir os ranges das armas
</commit_message>
<xml_diff>
--- a/.Manual I.docx
+++ b/.Manual I.docx
@@ -15,44 +15,29 @@
           <w:sz w:val="28"/>
           <w:lang w:val="en-US"/>
         </w:rPr>
-        <w:t xml:space="preserve">Manual I´ll </w:t>
-      </w:r>
-      <w:proofErr w:type="gramStart"/>
-      <w:r>
+        <w:t>Manual I´ll Survive  (WIP)</w:t>
+      </w:r>
+    </w:p>
+    <w:p>
+      <w:pPr>
+        <w:jc w:val="center"/>
         <w:rPr>
           <w:sz w:val="28"/>
           <w:lang w:val="en-US"/>
         </w:rPr>
-        <w:t>Survive  (</w:t>
-      </w:r>
-      <w:proofErr w:type="gramEnd"/>
-      <w:r>
-        <w:rPr>
-          <w:sz w:val="28"/>
-          <w:lang w:val="en-US"/>
-        </w:rPr>
-        <w:t>WIP)</w:t>
-      </w:r>
-    </w:p>
-    <w:p>
-      <w:pPr>
-        <w:jc w:val="center"/>
-        <w:rPr>
-          <w:sz w:val="28"/>
-          <w:lang w:val="en-US"/>
-        </w:rPr>
-      </w:pPr>
-    </w:p>
-    <w:p>
-      <w:pPr>
-        <w:rPr>
-          <w:sz w:val="28"/>
-        </w:rPr>
-      </w:pPr>
-      <w:r>
-        <w:rPr>
-          <w:sz w:val="28"/>
-          <w:lang w:val="en-US"/>
+      </w:pPr>
+    </w:p>
+    <w:p>
+      <w:pPr>
+        <w:rPr>
+          <w:sz w:val="28"/>
+        </w:rPr>
+      </w:pPr>
+      <w:r>
+        <w:rPr>
+          <w:noProof/>
+          <w:sz w:val="28"/>
+          <w:lang w:eastAsia="pt-BR"/>
         </w:rPr>
         <mc:AlternateContent>
           <mc:Choice Requires="wps">
@@ -154,7 +139,6 @@
           </mc:Fallback>
         </mc:AlternateContent>
       </w:r>
-      <w:proofErr w:type="gramStart"/>
       <w:r>
         <w:rPr>
           <w:sz w:val="28"/>
@@ -166,14 +150,7 @@
         <w:rPr>
           <w:sz w:val="28"/>
         </w:rPr>
-        <w:t>Gui</w:t>
-      </w:r>
-      <w:proofErr w:type="gramEnd"/>
-      <w:r>
-        <w:rPr>
-          <w:sz w:val="28"/>
-        </w:rPr>
-        <w:t>:</w:t>
+        <w:t>Gui:</w:t>
       </w:r>
     </w:p>
     <w:p>
@@ -184,8 +161,9 @@
       </w:pPr>
       <w:r>
         <w:rPr>
-          <w:sz w:val="28"/>
-          <w:lang w:val="en-US"/>
+          <w:noProof/>
+          <w:sz w:val="28"/>
+          <w:lang w:eastAsia="pt-BR"/>
         </w:rPr>
         <mc:AlternateContent>
           <mc:Choice Requires="wps">
@@ -261,8 +239,9 @@
       </w:r>
       <w:r>
         <w:rPr>
-          <w:sz w:val="28"/>
-          <w:lang w:val="en-US"/>
+          <w:noProof/>
+          <w:sz w:val="28"/>
+          <w:lang w:eastAsia="pt-BR"/>
         </w:rPr>
         <mc:AlternateContent>
           <mc:Choice Requires="wps">
@@ -362,8 +341,9 @@
       </w:r>
       <w:r>
         <w:rPr>
-          <w:sz w:val="28"/>
-          <w:lang w:val="en-US"/>
+          <w:noProof/>
+          <w:sz w:val="28"/>
+          <w:lang w:eastAsia="pt-BR"/>
         </w:rPr>
         <mc:AlternateContent>
           <mc:Choice Requires="wps">
@@ -860,29 +840,17 @@
       <w:pPr>
         <w:rPr>
           <w:sz w:val="28"/>
-          <w:lang w:val="en-US"/>
-        </w:rPr>
-      </w:pPr>
-      <w:r>
-        <w:rPr>
-          <w:sz w:val="28"/>
-          <w:lang w:val="en-US"/>
-        </w:rPr>
-        <w:t>2</w:t>
-      </w:r>
-      <w:r>
-        <w:rPr>
-          <w:sz w:val="28"/>
-          <w:lang w:val="en-US"/>
-        </w:rPr>
-        <w:t xml:space="preserve"> – Player:</w:t>
-      </w:r>
-    </w:p>
-    <w:p>
-      <w:r>
-        <w:rPr>
-          <w:lang w:val="en-US"/>
-        </w:rPr>
+        </w:rPr>
+      </w:pPr>
+      <w:r>
+        <w:rPr>
+          <w:sz w:val="28"/>
+        </w:rPr>
+        <w:t>2 – Player:</w:t>
+      </w:r>
+    </w:p>
+    <w:p>
+      <w:r>
         <w:tab/>
       </w:r>
       <w:r>
@@ -1006,11 +974,9 @@
       <w:r>
         <w:t xml:space="preserve"> </w:t>
       </w:r>
-      <w:proofErr w:type="gramStart"/>
       <w:r>
         <w:t>X</w:t>
       </w:r>
-      <w:proofErr w:type="gramEnd"/>
       <w:r>
         <w:t xml:space="preserve"> </w:t>
       </w:r>
@@ -1181,16 +1147,8 @@
         <w:rPr>
           <w:sz w:val="28"/>
         </w:rPr>
-        <w:t xml:space="preserve"> </w:t>
-      </w:r>
-      <w:proofErr w:type="spellStart"/>
-      <w:r>
-        <w:rPr>
-          <w:sz w:val="28"/>
-        </w:rPr>
-        <w:t>Shotgun</w:t>
-      </w:r>
-      <w:proofErr w:type="spellEnd"/>
+        <w:t xml:space="preserve"> Shotgun</w:t>
+      </w:r>
     </w:p>
     <w:p>
       <w:pPr>
@@ -1396,14 +1354,12 @@
       <w:r>
         <w:t xml:space="preserve"> </w:t>
       </w:r>
-      <w:proofErr w:type="spellStart"/>
       <w:r>
         <w:rPr>
           <w:sz w:val="28"/>
         </w:rPr>
         <w:t>Boss</w:t>
       </w:r>
-      <w:proofErr w:type="spellEnd"/>
     </w:p>
     <w:p>
       <w:pPr>
@@ -1588,16 +1544,8 @@
         <w:rPr>
           <w:sz w:val="24"/>
         </w:rPr>
-        <w:t xml:space="preserve">Clicando em um qualquer ponto em forma de cruz em volta do player, irá resultar na movimentação do player para a nova </w:t>
-      </w:r>
-      <w:proofErr w:type="spellStart"/>
-      <w:r>
-        <w:rPr>
-          <w:sz w:val="24"/>
-        </w:rPr>
-        <w:t>area</w:t>
-      </w:r>
-      <w:proofErr w:type="spellEnd"/>
+        <w:t>Clicando em um qualquer ponto em forma de cruz em volta do player, irá resultar na movimentação do player para a nova area</w:t>
+      </w:r>
     </w:p>
     <w:p>
       <w:pPr>
@@ -1880,25 +1828,21 @@
         <w:rPr>
           <w:sz w:val="24"/>
         </w:rPr>
-        <w:t xml:space="preserve">Em combate, se o jogador clicar sobre qualquer inimigo no alcance de sua arma o jogador irá causar dano a esse inimigo e talvez </w:t>
-      </w:r>
-      <w:proofErr w:type="gramStart"/>
-      <w:r>
+        <w:t>Em combate, se o jogador clicar sobre qualquer inimigo no alcance de sua arma o jogador irá causar dano a esse inimigo e talvez mata-lo</w:t>
+      </w:r>
+    </w:p>
+    <w:p>
+      <w:pPr>
+        <w:ind w:left="708"/>
         <w:rPr>
           <w:sz w:val="24"/>
         </w:rPr>
-        <w:t>mata-lo</w:t>
-      </w:r>
-      <w:proofErr w:type="gramEnd"/>
-    </w:p>
-    <w:p>
-      <w:pPr>
-        <w:ind w:left="708"/>
-        <w:rPr>
-          <w:sz w:val="24"/>
-        </w:rPr>
-      </w:pPr>
-      <w:r>
+      </w:pPr>
+      <w:r>
+        <w:rPr>
+          <w:noProof/>
+          <w:lang w:eastAsia="pt-BR"/>
+        </w:rPr>
         <mc:AlternateContent>
           <mc:Choice Requires="wps">
             <w:drawing>
@@ -1978,6 +1922,10 @@
         </mc:AlternateContent>
       </w:r>
       <w:r>
+        <w:rPr>
+          <w:noProof/>
+          <w:lang w:eastAsia="pt-BR"/>
+        </w:rPr>
         <mc:AlternateContent>
           <mc:Choice Requires="wps">
             <w:drawing>
@@ -2057,6 +2005,10 @@
         </mc:AlternateContent>
       </w:r>
       <w:r>
+        <w:rPr>
+          <w:noProof/>
+          <w:lang w:eastAsia="pt-BR"/>
+        </w:rPr>
         <mc:AlternateContent>
           <mc:Choice Requires="wps">
             <w:drawing>
@@ -2136,6 +2088,10 @@
         </mc:AlternateContent>
       </w:r>
       <w:r>
+        <w:rPr>
+          <w:noProof/>
+          <w:lang w:eastAsia="pt-BR"/>
+        </w:rPr>
         <mc:AlternateContent>
           <mc:Choice Requires="wps">
             <w:drawing>
@@ -2308,6 +2264,10 @@
         </w:rPr>
       </w:pPr>
       <w:r>
+        <w:rPr>
+          <w:noProof/>
+          <w:lang w:eastAsia="pt-BR"/>
+        </w:rPr>
         <mc:AlternateContent>
           <mc:Choice Requires="wps">
             <w:drawing>
@@ -2739,61 +2699,61 @@
         <w:t>5</w:t>
       </w:r>
       <w:r>
-        <w:t xml:space="preserve"> – Ondas</w:t>
-      </w:r>
-      <w:r>
+        <w:t xml:space="preserve"> – Ondas:</w:t>
+      </w:r>
+    </w:p>
+    <w:p>
+      <w:pPr>
+        <w:ind w:left="1416"/>
+      </w:pPr>
+      <w:r>
+        <w:t xml:space="preserve">Uma vez que todos os inimigos estejam mortos uma nova onda irá ser </w:t>
+      </w:r>
+      <w:r>
+        <w:t>iniciada, levando o player a novas fazes, trazendo novos inimigos e aumentando o score do player.</w:t>
+      </w:r>
+    </w:p>
+    <w:p/>
+    <w:p>
+      <w:pPr>
+        <w:rPr>
+          <w:sz w:val="28"/>
+        </w:rPr>
+      </w:pPr>
+      <w:r>
+        <w:rPr>
+          <w:sz w:val="28"/>
+        </w:rPr>
+        <w:t xml:space="preserve">7 </w:t>
+      </w:r>
+      <w:r>
+        <w:rPr>
+          <w:sz w:val="28"/>
+        </w:rPr>
+        <w:t xml:space="preserve">– </w:t>
+      </w:r>
+      <w:r>
+        <w:rPr>
+          <w:sz w:val="28"/>
+        </w:rPr>
+        <w:t>Alcances</w:t>
+      </w:r>
+      <w:r>
+        <w:rPr>
+          <w:sz w:val="28"/>
+        </w:rPr>
         <w:t>:</w:t>
       </w:r>
     </w:p>
     <w:p>
       <w:pPr>
-        <w:ind w:left="1416"/>
-      </w:pPr>
-      <w:r>
-        <w:t xml:space="preserve">Uma vez que todos os inimigos estejam mortos uma nova onda irá ser </w:t>
-      </w:r>
-      <w:r>
-        <w:t>iniciada, levando o player a novas fazes, trazendo novos inimigos e aumentando o score do player.</w:t>
-      </w:r>
-    </w:p>
-    <w:p/>
-    <w:p>
-      <w:pPr>
-        <w:rPr>
-          <w:sz w:val="28"/>
-        </w:rPr>
-      </w:pPr>
-      <w:r>
-        <w:rPr>
-          <w:sz w:val="28"/>
-        </w:rPr>
-        <w:t xml:space="preserve">7 </w:t>
-      </w:r>
-      <w:r>
-        <w:rPr>
-          <w:sz w:val="28"/>
-        </w:rPr>
-        <w:t xml:space="preserve">– </w:t>
-      </w:r>
-      <w:r>
-        <w:rPr>
-          <w:sz w:val="28"/>
-        </w:rPr>
-        <w:t>Alcances</w:t>
-      </w:r>
-      <w:r>
-        <w:rPr>
-          <w:sz w:val="28"/>
-        </w:rPr>
-        <w:t>:</w:t>
-      </w:r>
-    </w:p>
-    <w:p>
-      <w:pPr>
         <w:ind w:left="705"/>
       </w:pPr>
       <w:r>
         <w:t>O alcance de uma arma determina o quanto longe um inimigo pode ser atingido pelo tiro</w:t>
+      </w:r>
+      <w:r>
+        <w:t>, para ativar/desativar o range, basta clicar no botão de seleção da arma</w:t>
       </w:r>
     </w:p>
     <w:p>
@@ -2809,6 +2769,60 @@
       <w:pPr>
         <w:ind w:left="705"/>
       </w:pPr>
+      <w:r>
+        <w:rPr>
+          <w:noProof/>
+          <w:lang w:eastAsia="pt-BR"/>
+        </w:rPr>
+        <w:drawing>
+          <wp:inline distT="0" distB="0" distL="0" distR="0" wp14:anchorId="3BBDDA8C" wp14:editId="1451343A">
+            <wp:extent cx="3338789" cy="3038475"/>
+            <wp:effectExtent l="0" t="0" r="0" b="0"/>
+            <wp:docPr id="1" name="Imagem 1"/>
+            <wp:cNvGraphicFramePr>
+              <a:graphicFrameLocks xmlns:a="http://schemas.openxmlformats.org/drawingml/2006/main" noChangeAspect="1"/>
+            </wp:cNvGraphicFramePr>
+            <a:graphic xmlns:a="http://schemas.openxmlformats.org/drawingml/2006/main">
+              <a:graphicData uri="http://schemas.openxmlformats.org/drawingml/2006/picture">
+                <pic:pic xmlns:pic="http://schemas.openxmlformats.org/drawingml/2006/picture">
+                  <pic:nvPicPr>
+                    <pic:cNvPr id="0" name="Picture 1"/>
+                    <pic:cNvPicPr>
+                      <a:picLocks noChangeAspect="1" noChangeArrowheads="1"/>
+                    </pic:cNvPicPr>
+                  </pic:nvPicPr>
+                  <pic:blipFill>
+                    <a:blip r:embed="rId17">
+                      <a:extLst>
+                        <a:ext uri="{28A0092B-C50C-407E-A947-70E740481C1C}">
+                          <a14:useLocalDpi xmlns:a14="http://schemas.microsoft.com/office/drawing/2010/main" val="0"/>
+                        </a:ext>
+                      </a:extLst>
+                    </a:blip>
+                    <a:srcRect/>
+                    <a:stretch>
+                      <a:fillRect/>
+                    </a:stretch>
+                  </pic:blipFill>
+                  <pic:spPr bwMode="auto">
+                    <a:xfrm>
+                      <a:off x="0" y="0"/>
+                      <a:ext cx="3345164" cy="3044277"/>
+                    </a:xfrm>
+                    <a:prstGeom prst="rect">
+                      <a:avLst/>
+                    </a:prstGeom>
+                    <a:noFill/>
+                    <a:ln>
+                      <a:noFill/>
+                    </a:ln>
+                  </pic:spPr>
+                </pic:pic>
+              </a:graphicData>
+            </a:graphic>
+          </wp:inline>
+        </w:drawing>
+      </w:r>
       <w:r>
         <w:rPr>
           <w:noProof/>
@@ -2976,86 +2990,109 @@
           </mc:Fallback>
         </mc:AlternateContent>
       </w:r>
+    </w:p>
+    <w:p>
+      <w:pPr>
+        <w:ind w:left="705"/>
+      </w:pPr>
+      <w:r>
+        <w:lastRenderedPageBreak/>
+        <w:t xml:space="preserve">2 – Shotgun: </w:t>
+      </w:r>
+    </w:p>
+    <w:p>
+      <w:pPr>
+        <w:ind w:left="705"/>
+      </w:pPr>
       <w:r>
         <w:rPr>
           <w:noProof/>
           <w:lang w:eastAsia="pt-BR"/>
         </w:rPr>
-        <w:drawing>
-          <wp:inline distT="0" distB="0" distL="0" distR="0" wp14:anchorId="2331BF26" wp14:editId="467EEAF9">
-            <wp:extent cx="3582838" cy="3152392"/>
-            <wp:effectExtent l="0" t="0" r="0" b="0"/>
-            <wp:docPr id="35" name="Imagem 35"/>
-            <wp:cNvGraphicFramePr>
-              <a:graphicFrameLocks xmlns:a="http://schemas.openxmlformats.org/drawingml/2006/main" noChangeAspect="1"/>
-            </wp:cNvGraphicFramePr>
-            <a:graphic xmlns:a="http://schemas.openxmlformats.org/drawingml/2006/main">
-              <a:graphicData uri="http://schemas.openxmlformats.org/drawingml/2006/picture">
-                <pic:pic xmlns:pic="http://schemas.openxmlformats.org/drawingml/2006/picture">
-                  <pic:nvPicPr>
-                    <pic:cNvPr id="0" name="Picture 13"/>
-                    <pic:cNvPicPr>
-                      <a:picLocks noChangeAspect="1" noChangeArrowheads="1"/>
-                    </pic:cNvPicPr>
-                  </pic:nvPicPr>
-                  <pic:blipFill>
-                    <a:blip r:embed="rId17">
-                      <a:extLst>
-                        <a:ext uri="{28A0092B-C50C-407E-A947-70E740481C1C}">
-                          <a14:useLocalDpi xmlns:a14="http://schemas.microsoft.com/office/drawing/2010/main" val="0"/>
-                        </a:ext>
-                      </a:extLst>
-                    </a:blip>
-                    <a:srcRect/>
-                    <a:stretch>
-                      <a:fillRect/>
-                    </a:stretch>
-                  </pic:blipFill>
-                  <pic:spPr bwMode="auto">
-                    <a:xfrm>
-                      <a:off x="0" y="0"/>
-                      <a:ext cx="3598256" cy="3165958"/>
-                    </a:xfrm>
-                    <a:prstGeom prst="rect">
-                      <a:avLst/>
-                    </a:prstGeom>
-                    <a:noFill/>
-                    <a:ln>
-                      <a:noFill/>
-                    </a:ln>
-                  </pic:spPr>
-                </pic:pic>
-              </a:graphicData>
-            </a:graphic>
-          </wp:inline>
-        </w:drawing>
-      </w:r>
-    </w:p>
-    <w:p>
-      <w:pPr>
-        <w:ind w:left="705"/>
-      </w:pPr>
-      <w:r>
-        <w:rPr>
-          <w:noProof/>
-          <w:lang w:eastAsia="pt-BR"/>
-        </w:rPr>
-        <w:lastRenderedPageBreak/>
         <mc:AlternateContent>
           <mc:Choice Requires="wps">
             <w:drawing>
-              <wp:anchor distT="0" distB="0" distL="114300" distR="114300" simplePos="0" relativeHeight="251688960" behindDoc="0" locked="0" layoutInCell="1" allowOverlap="1" wp14:anchorId="0E0927F4" wp14:editId="104E78C9">
+              <wp:anchor distT="0" distB="0" distL="114300" distR="114300" simplePos="0" relativeHeight="251696128" behindDoc="0" locked="0" layoutInCell="1" allowOverlap="1" wp14:anchorId="4FE4F2BD" wp14:editId="4EED516C">
                 <wp:simplePos x="0" y="0"/>
                 <wp:positionH relativeFrom="column">
-                  <wp:posOffset>2072641</wp:posOffset>
+                  <wp:posOffset>3701415</wp:posOffset>
                 </wp:positionH>
                 <wp:positionV relativeFrom="paragraph">
-                  <wp:posOffset>52705</wp:posOffset>
+                  <wp:posOffset>1024255</wp:posOffset>
                 </wp:positionV>
-                <wp:extent cx="895350" cy="485775"/>
+                <wp:extent cx="0" cy="561975"/>
                 <wp:effectExtent l="0" t="0" r="19050" b="28575"/>
                 <wp:wrapNone/>
-                <wp:docPr id="38" name="Caixa de texto 38"/>
+                <wp:docPr id="39" name="Conector reto 39"/>
+                <wp:cNvGraphicFramePr/>
+                <a:graphic xmlns:a="http://schemas.openxmlformats.org/drawingml/2006/main">
+                  <a:graphicData uri="http://schemas.microsoft.com/office/word/2010/wordprocessingShape">
+                    <wps:wsp>
+                      <wps:cNvCnPr/>
+                      <wps:spPr>
+                        <a:xfrm>
+                          <a:off x="0" y="0"/>
+                          <a:ext cx="0" cy="561975"/>
+                        </a:xfrm>
+                        <a:prstGeom prst="line">
+                          <a:avLst/>
+                        </a:prstGeom>
+                        <a:ln>
+                          <a:solidFill>
+                            <a:srgbClr val="FFFF00"/>
+                          </a:solidFill>
+                        </a:ln>
+                      </wps:spPr>
+                      <wps:style>
+                        <a:lnRef idx="3">
+                          <a:schemeClr val="accent2"/>
+                        </a:lnRef>
+                        <a:fillRef idx="0">
+                          <a:schemeClr val="accent2"/>
+                        </a:fillRef>
+                        <a:effectRef idx="2">
+                          <a:schemeClr val="accent2"/>
+                        </a:effectRef>
+                        <a:fontRef idx="minor">
+                          <a:schemeClr val="tx1"/>
+                        </a:fontRef>
+                      </wps:style>
+                      <wps:bodyPr/>
+                    </wps:wsp>
+                  </a:graphicData>
+                </a:graphic>
+              </wp:anchor>
+            </w:drawing>
+          </mc:Choice>
+          <mc:Fallback>
+            <w:pict>
+              <v:line w14:anchorId="52E91FBA" id="Conector reto 39" o:spid="_x0000_s1026" style="position:absolute;z-index:251696128;visibility:visible;mso-wrap-style:square;mso-wrap-distance-left:9pt;mso-wrap-distance-top:0;mso-wrap-distance-right:9pt;mso-wrap-distance-bottom:0;mso-position-horizontal:absolute;mso-position-horizontal-relative:text;mso-position-vertical:absolute;mso-position-vertical-relative:text" from="291.45pt,80.65pt" to="291.45pt,124.9pt" o:gfxdata="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" strokecolor="yellow" strokeweight="1.5pt">
+                <v:stroke joinstyle="miter"/>
+              </v:line>
+            </w:pict>
+          </mc:Fallback>
+        </mc:AlternateContent>
+      </w:r>
+      <w:r>
+        <w:rPr>
+          <w:noProof/>
+          <w:lang w:eastAsia="pt-BR"/>
+        </w:rPr>
+        <mc:AlternateContent>
+          <mc:Choice Requires="wps">
+            <w:drawing>
+              <wp:anchor distT="0" distB="0" distL="114300" distR="114300" simplePos="0" relativeHeight="251694080" behindDoc="0" locked="0" layoutInCell="1" allowOverlap="1" wp14:anchorId="294598F7" wp14:editId="01596D03">
+                <wp:simplePos x="0" y="0"/>
+                <wp:positionH relativeFrom="column">
+                  <wp:posOffset>4215765</wp:posOffset>
+                </wp:positionH>
+                <wp:positionV relativeFrom="paragraph">
+                  <wp:posOffset>976630</wp:posOffset>
+                </wp:positionV>
+                <wp:extent cx="1257300" cy="504825"/>
+                <wp:effectExtent l="0" t="0" r="19050" b="28575"/>
+                <wp:wrapNone/>
+                <wp:docPr id="34" name="Caixa de texto 34"/>
                 <wp:cNvGraphicFramePr/>
                 <a:graphic xmlns:a="http://schemas.openxmlformats.org/drawingml/2006/main">
                   <a:graphicData uri="http://schemas.microsoft.com/office/word/2010/wordprocessingShape">
@@ -3064,7 +3101,7 @@
                       <wps:spPr>
                         <a:xfrm>
                           <a:off x="0" y="0"/>
-                          <a:ext cx="895350" cy="485775"/>
+                          <a:ext cx="1257300" cy="504825"/>
                         </a:xfrm>
                         <a:prstGeom prst="rect">
                           <a:avLst/>
@@ -3096,16 +3133,8 @@
                       <wps:txbx>
                         <w:txbxContent>
                           <w:p>
-                            <w:pPr>
-                              <w:rPr>
-                                <w:sz w:val="48"/>
-                              </w:rPr>
-                            </w:pPr>
                             <w:r>
-                              <w:rPr>
-                                <w:sz w:val="48"/>
-                              </w:rPr>
-                              <w:t>WIP</w:t>
+                              <w:t>Dano colateral da arma</w:t>
                             </w:r>
                           </w:p>
                         </w:txbxContent>
@@ -3119,9 +3148,6 @@
                     </wps:wsp>
                   </a:graphicData>
                 </a:graphic>
-                <wp14:sizeRelH relativeFrom="margin">
-                  <wp14:pctWidth>0</wp14:pctWidth>
-                </wp14:sizeRelH>
                 <wp14:sizeRelV relativeFrom="margin">
                   <wp14:pctHeight>0</wp14:pctHeight>
                 </wp14:sizeRelV>
@@ -3130,20 +3156,16 @@
           </mc:Choice>
           <mc:Fallback>
             <w:pict>
-              <v:shape w14:anchorId="0E0927F4" id="Caixa de texto 38" o:spid="_x0000_s1033" type="#_x0000_t202" style="position:absolute;left:0;text-align:left;margin-left:163.2pt;margin-top:4.15pt;width:70.5pt;height:38.25pt;z-index:251688960;visibility:visible;mso-wrap-style:square;mso-width-percent:0;mso-height-percent:0;mso-wrap-distance-left:9pt;mso-wrap-distance-top:0;mso-wrap-distance-right:9pt;mso-wrap-distance-bottom:0;mso-position-horizontal:absolute;mso-position-horizontal-relative:text;mso-position-vertical:absolute;mso-position-vertical-relative:text;mso-width-percent:0;mso-height-percent:0;mso-width-relative:margin;mso-height-relative:margin;v-text-anchor:top" o:gfxdata="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" fillcolor="white [3201]" strokeweight=".5pt">
+              <v:shapetype w14:anchorId="294598F7" id="_x0000_t202" coordsize="21600,21600" o:spt="202" path="m,l,21600r21600,l21600,xe">
+                <v:stroke joinstyle="miter"/>
+                <v:path gradientshapeok="t" o:connecttype="rect"/>
+              </v:shapetype>
+              <v:shape id="Caixa de texto 34" o:spid="_x0000_s1033" type="#_x0000_t202" style="position:absolute;left:0;text-align:left;margin-left:331.95pt;margin-top:76.9pt;width:99pt;height:39.75pt;z-index:251694080;visibility:visible;mso-wrap-style:square;mso-height-percent:0;mso-wrap-distance-left:9pt;mso-wrap-distance-top:0;mso-wrap-distance-right:9pt;mso-wrap-distance-bottom:0;mso-position-horizontal:absolute;mso-position-horizontal-relative:text;mso-position-vertical:absolute;mso-position-vertical-relative:text;mso-height-percent:0;mso-height-relative:margin;v-text-anchor:top" o:gfxdata="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" fillcolor="white [3201]" strokeweight=".5pt">
                 <v:textbox>
                   <w:txbxContent>
                     <w:p>
-                      <w:pPr>
-                        <w:rPr>
-                          <w:sz w:val="48"/>
-                        </w:rPr>
-                      </w:pPr>
                       <w:r>
-                        <w:rPr>
-                          <w:sz w:val="48"/>
-                        </w:rPr>
-                        <w:t>WIP</w:t>
+                        <w:t>Dano colateral da arma</w:t>
                       </w:r>
                     </w:p>
                   </w:txbxContent>
@@ -3154,38 +3176,618 @@
         </mc:AlternateContent>
       </w:r>
       <w:r>
-        <w:t xml:space="preserve">2 – </w:t>
-      </w:r>
-      <w:proofErr w:type="spellStart"/>
-      <w:r>
-        <w:t>Shotgun</w:t>
-      </w:r>
-      <w:proofErr w:type="spellEnd"/>
-      <w:proofErr w:type="gramStart"/>
-      <w:r>
-        <w:t>: ?</w:t>
-      </w:r>
-      <w:proofErr w:type="gramEnd"/>
+        <w:rPr>
+          <w:noProof/>
+          <w:lang w:eastAsia="pt-BR"/>
+        </w:rPr>
+        <mc:AlternateContent>
+          <mc:Choice Requires="wps">
+            <w:drawing>
+              <wp:anchor distT="0" distB="0" distL="114300" distR="114300" simplePos="0" relativeHeight="251692032" behindDoc="0" locked="0" layoutInCell="1" allowOverlap="1" wp14:anchorId="452AA20D" wp14:editId="5EB7B839">
+                <wp:simplePos x="0" y="0"/>
+                <wp:positionH relativeFrom="column">
+                  <wp:posOffset>4168140</wp:posOffset>
+                </wp:positionH>
+                <wp:positionV relativeFrom="paragraph">
+                  <wp:posOffset>109855</wp:posOffset>
+                </wp:positionV>
+                <wp:extent cx="1257300" cy="504825"/>
+                <wp:effectExtent l="0" t="0" r="19050" b="28575"/>
+                <wp:wrapNone/>
+                <wp:docPr id="33" name="Caixa de texto 33"/>
+                <wp:cNvGraphicFramePr/>
+                <a:graphic xmlns:a="http://schemas.openxmlformats.org/drawingml/2006/main">
+                  <a:graphicData uri="http://schemas.microsoft.com/office/word/2010/wordprocessingShape">
+                    <wps:wsp>
+                      <wps:cNvSpPr txBox="1"/>
+                      <wps:spPr>
+                        <a:xfrm>
+                          <a:off x="0" y="0"/>
+                          <a:ext cx="1257300" cy="504825"/>
+                        </a:xfrm>
+                        <a:prstGeom prst="rect">
+                          <a:avLst/>
+                        </a:prstGeom>
+                        <a:solidFill>
+                          <a:schemeClr val="lt1"/>
+                        </a:solidFill>
+                        <a:ln w="6350">
+                          <a:solidFill>
+                            <a:prstClr val="black"/>
+                          </a:solidFill>
+                        </a:ln>
+                        <a:effectLst/>
+                      </wps:spPr>
+                      <wps:style>
+                        <a:lnRef idx="0">
+                          <a:schemeClr val="accent1"/>
+                        </a:lnRef>
+                        <a:fillRef idx="0">
+                          <a:schemeClr val="accent1"/>
+                        </a:fillRef>
+                        <a:effectRef idx="0">
+                          <a:schemeClr val="accent1"/>
+                        </a:effectRef>
+                        <a:fontRef idx="minor">
+                          <a:schemeClr val="dk1"/>
+                        </a:fontRef>
+                      </wps:style>
+                      <wps:txbx>
+                        <w:txbxContent>
+                          <w:p>
+                            <w:r>
+                              <w:t>Linha de alcance da arma</w:t>
+                            </w:r>
+                          </w:p>
+                        </w:txbxContent>
+                      </wps:txbx>
+                      <wps:bodyPr rot="0" spcFirstLastPara="0" vertOverflow="overflow" horzOverflow="overflow" vert="horz" wrap="square" lIns="91440" tIns="45720" rIns="91440" bIns="45720" numCol="1" spcCol="0" rtlCol="0" fromWordArt="0" anchor="t" anchorCtr="0" forceAA="0" compatLnSpc="1">
+                        <a:prstTxWarp prst="textNoShape">
+                          <a:avLst/>
+                        </a:prstTxWarp>
+                        <a:noAutofit/>
+                      </wps:bodyPr>
+                    </wps:wsp>
+                  </a:graphicData>
+                </a:graphic>
+                <wp14:sizeRelV relativeFrom="margin">
+                  <wp14:pctHeight>0</wp14:pctHeight>
+                </wp14:sizeRelV>
+              </wp:anchor>
+            </w:drawing>
+          </mc:Choice>
+          <mc:Fallback>
+            <w:pict>
+              <v:shape w14:anchorId="452AA20D" id="Caixa de texto 33" o:spid="_x0000_s1034" type="#_x0000_t202" style="position:absolute;left:0;text-align:left;margin-left:328.2pt;margin-top:8.65pt;width:99pt;height:39.75pt;z-index:251692032;visibility:visible;mso-wrap-style:square;mso-height-percent:0;mso-wrap-distance-left:9pt;mso-wrap-distance-top:0;mso-wrap-distance-right:9pt;mso-wrap-distance-bottom:0;mso-position-horizontal:absolute;mso-position-horizontal-relative:text;mso-position-vertical:absolute;mso-position-vertical-relative:text;mso-height-percent:0;mso-height-relative:margin;v-text-anchor:top" o:gfxdata="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" fillcolor="white [3201]" strokeweight=".5pt">
+                <v:textbox>
+                  <w:txbxContent>
+                    <w:p>
+                      <w:r>
+                        <w:t>Linha de alcance da arma</w:t>
+                      </w:r>
+                    </w:p>
+                  </w:txbxContent>
+                </v:textbox>
+              </v:shape>
+            </w:pict>
+          </mc:Fallback>
+        </mc:AlternateContent>
+      </w:r>
+      <w:r>
+        <w:rPr>
+          <w:noProof/>
+          <w:lang w:eastAsia="pt-BR"/>
+        </w:rPr>
+        <mc:AlternateContent>
+          <mc:Choice Requires="wps">
+            <w:drawing>
+              <wp:anchor distT="0" distB="0" distL="114300" distR="114300" simplePos="0" relativeHeight="251689984" behindDoc="0" locked="0" layoutInCell="1" allowOverlap="1" wp14:anchorId="712FD881" wp14:editId="49233C06">
+                <wp:simplePos x="0" y="0"/>
+                <wp:positionH relativeFrom="column">
+                  <wp:posOffset>3705225</wp:posOffset>
+                </wp:positionH>
+                <wp:positionV relativeFrom="paragraph">
+                  <wp:posOffset>46990</wp:posOffset>
+                </wp:positionV>
+                <wp:extent cx="0" cy="561975"/>
+                <wp:effectExtent l="0" t="0" r="19050" b="28575"/>
+                <wp:wrapNone/>
+                <wp:docPr id="28" name="Conector reto 28"/>
+                <wp:cNvGraphicFramePr/>
+                <a:graphic xmlns:a="http://schemas.openxmlformats.org/drawingml/2006/main">
+                  <a:graphicData uri="http://schemas.microsoft.com/office/word/2010/wordprocessingShape">
+                    <wps:wsp>
+                      <wps:cNvCnPr/>
+                      <wps:spPr>
+                        <a:xfrm>
+                          <a:off x="0" y="0"/>
+                          <a:ext cx="0" cy="561975"/>
+                        </a:xfrm>
+                        <a:prstGeom prst="line">
+                          <a:avLst/>
+                        </a:prstGeom>
+                        <a:ln>
+                          <a:solidFill>
+                            <a:srgbClr val="FF0000"/>
+                          </a:solidFill>
+                        </a:ln>
+                      </wps:spPr>
+                      <wps:style>
+                        <a:lnRef idx="3">
+                          <a:schemeClr val="accent2"/>
+                        </a:lnRef>
+                        <a:fillRef idx="0">
+                          <a:schemeClr val="accent2"/>
+                        </a:fillRef>
+                        <a:effectRef idx="2">
+                          <a:schemeClr val="accent2"/>
+                        </a:effectRef>
+                        <a:fontRef idx="minor">
+                          <a:schemeClr val="tx1"/>
+                        </a:fontRef>
+                      </wps:style>
+                      <wps:bodyPr/>
+                    </wps:wsp>
+                  </a:graphicData>
+                </a:graphic>
+              </wp:anchor>
+            </w:drawing>
+          </mc:Choice>
+          <mc:Fallback>
+            <w:pict>
+              <v:line w14:anchorId="27818483" id="Conector reto 28" o:spid="_x0000_s1026" style="position:absolute;z-index:251689984;visibility:visible;mso-wrap-style:square;mso-wrap-distance-left:9pt;mso-wrap-distance-top:0;mso-wrap-distance-right:9pt;mso-wrap-distance-bottom:0;mso-position-horizontal:absolute;mso-position-horizontal-relative:text;mso-position-vertical:absolute;mso-position-vertical-relative:text" from="291.75pt,3.7pt" to="291.75pt,47.95pt" o:gfxdata="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" strokecolor="red" strokeweight="1.5pt">
+                <v:stroke joinstyle="miter"/>
+              </v:line>
+            </w:pict>
+          </mc:Fallback>
+        </mc:AlternateContent>
+      </w:r>
+      <w:r>
+        <w:rPr>
+          <w:noProof/>
+          <w:lang w:eastAsia="pt-BR"/>
+        </w:rPr>
+        <w:drawing>
+          <wp:inline distT="0" distB="0" distL="0" distR="0" wp14:anchorId="22E43EF0" wp14:editId="67C284E6">
+            <wp:extent cx="2667000" cy="2238375"/>
+            <wp:effectExtent l="0" t="0" r="0" b="9525"/>
+            <wp:docPr id="3" name="Imagem 3"/>
+            <wp:cNvGraphicFramePr>
+              <a:graphicFrameLocks xmlns:a="http://schemas.openxmlformats.org/drawingml/2006/main" noChangeAspect="1"/>
+            </wp:cNvGraphicFramePr>
+            <a:graphic xmlns:a="http://schemas.openxmlformats.org/drawingml/2006/main">
+              <a:graphicData uri="http://schemas.openxmlformats.org/drawingml/2006/picture">
+                <pic:pic xmlns:pic="http://schemas.openxmlformats.org/drawingml/2006/picture">
+                  <pic:nvPicPr>
+                    <pic:cNvPr id="0" name="Picture 2"/>
+                    <pic:cNvPicPr>
+                      <a:picLocks noChangeAspect="1" noChangeArrowheads="1"/>
+                    </pic:cNvPicPr>
+                  </pic:nvPicPr>
+                  <pic:blipFill>
+                    <a:blip r:embed="rId18">
+                      <a:extLst>
+                        <a:ext uri="{28A0092B-C50C-407E-A947-70E740481C1C}">
+                          <a14:useLocalDpi xmlns:a14="http://schemas.microsoft.com/office/drawing/2010/main" val="0"/>
+                        </a:ext>
+                      </a:extLst>
+                    </a:blip>
+                    <a:srcRect/>
+                    <a:stretch>
+                      <a:fillRect/>
+                    </a:stretch>
+                  </pic:blipFill>
+                  <pic:spPr bwMode="auto">
+                    <a:xfrm>
+                      <a:off x="0" y="0"/>
+                      <a:ext cx="2667000" cy="2238375"/>
+                    </a:xfrm>
+                    <a:prstGeom prst="rect">
+                      <a:avLst/>
+                    </a:prstGeom>
+                    <a:noFill/>
+                    <a:ln>
+                      <a:noFill/>
+                    </a:ln>
+                  </pic:spPr>
+                </pic:pic>
+              </a:graphicData>
+            </a:graphic>
+          </wp:inline>
+        </w:drawing>
+      </w:r>
     </w:p>
     <w:p>
       <w:pPr>
         <w:ind w:left="705"/>
       </w:pPr>
-      <w:r>
-        <w:t xml:space="preserve">3 – </w:t>
-      </w:r>
-      <w:proofErr w:type="spellStart"/>
-      <w:r>
-        <w:t>Sniper</w:t>
-      </w:r>
-      <w:proofErr w:type="spellEnd"/>
-      <w:proofErr w:type="gramStart"/>
-      <w:r>
-        <w:t>: ?</w:t>
+    </w:p>
+    <w:p>
+      <w:pPr>
+        <w:ind w:left="705"/>
+      </w:pPr>
+      <w:r>
+        <w:t xml:space="preserve">3 – Sniper: </w:t>
+      </w:r>
+    </w:p>
+    <w:p>
+      <w:pPr>
+        <w:ind w:left="705"/>
+      </w:pPr>
+      <w:r>
+        <mc:AlternateContent>
+          <mc:Choice Requires="wps">
+            <w:drawing>
+              <wp:anchor distT="0" distB="0" distL="114300" distR="114300" simplePos="0" relativeHeight="251701248" behindDoc="0" locked="0" layoutInCell="1" allowOverlap="1" wp14:anchorId="6A7F91A0" wp14:editId="15A177BF">
+                <wp:simplePos x="0" y="0"/>
+                <wp:positionH relativeFrom="column">
+                  <wp:posOffset>4200525</wp:posOffset>
+                </wp:positionH>
+                <wp:positionV relativeFrom="paragraph">
+                  <wp:posOffset>1598930</wp:posOffset>
+                </wp:positionV>
+                <wp:extent cx="0" cy="561975"/>
+                <wp:effectExtent l="0" t="0" r="19050" b="28575"/>
+                <wp:wrapNone/>
+                <wp:docPr id="44" name="Conector reto 44"/>
+                <wp:cNvGraphicFramePr/>
+                <a:graphic xmlns:a="http://schemas.openxmlformats.org/drawingml/2006/main">
+                  <a:graphicData uri="http://schemas.microsoft.com/office/word/2010/wordprocessingShape">
+                    <wps:wsp>
+                      <wps:cNvCnPr/>
+                      <wps:spPr>
+                        <a:xfrm>
+                          <a:off x="0" y="0"/>
+                          <a:ext cx="0" cy="561975"/>
+                        </a:xfrm>
+                        <a:prstGeom prst="line">
+                          <a:avLst/>
+                        </a:prstGeom>
+                        <a:ln>
+                          <a:solidFill>
+                            <a:srgbClr val="FFFF00"/>
+                          </a:solidFill>
+                        </a:ln>
+                      </wps:spPr>
+                      <wps:style>
+                        <a:lnRef idx="3">
+                          <a:schemeClr val="accent2"/>
+                        </a:lnRef>
+                        <a:fillRef idx="0">
+                          <a:schemeClr val="accent2"/>
+                        </a:fillRef>
+                        <a:effectRef idx="2">
+                          <a:schemeClr val="accent2"/>
+                        </a:effectRef>
+                        <a:fontRef idx="minor">
+                          <a:schemeClr val="tx1"/>
+                        </a:fontRef>
+                      </wps:style>
+                      <wps:bodyPr/>
+                    </wps:wsp>
+                  </a:graphicData>
+                </a:graphic>
+              </wp:anchor>
+            </w:drawing>
+          </mc:Choice>
+          <mc:Fallback>
+            <w:pict>
+              <v:line w14:anchorId="7D063C2D" id="Conector reto 44" o:spid="_x0000_s1026" style="position:absolute;z-index:251701248;visibility:visible;mso-wrap-style:square;mso-wrap-distance-left:9pt;mso-wrap-distance-top:0;mso-wrap-distance-right:9pt;mso-wrap-distance-bottom:0;mso-position-horizontal:absolute;mso-position-horizontal-relative:text;mso-position-vertical:absolute;mso-position-vertical-relative:text" from="330.75pt,125.9pt" to="330.75pt,170.15pt" o:gfxdata="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" strokecolor="yellow" strokeweight="1.5pt">
+                <v:stroke joinstyle="miter"/>
+              </v:line>
+            </w:pict>
+          </mc:Fallback>
+        </mc:AlternateContent>
+      </w:r>
+      <w:r>
+        <mc:AlternateContent>
+          <mc:Choice Requires="wps">
+            <w:drawing>
+              <wp:anchor distT="0" distB="0" distL="114300" distR="114300" simplePos="0" relativeHeight="251698176" behindDoc="0" locked="0" layoutInCell="1" allowOverlap="1" wp14:anchorId="683960E1" wp14:editId="262286FE">
+                <wp:simplePos x="0" y="0"/>
+                <wp:positionH relativeFrom="column">
+                  <wp:posOffset>4204335</wp:posOffset>
+                </wp:positionH>
+                <wp:positionV relativeFrom="paragraph">
+                  <wp:posOffset>621665</wp:posOffset>
+                </wp:positionV>
+                <wp:extent cx="0" cy="561975"/>
+                <wp:effectExtent l="0" t="0" r="19050" b="28575"/>
+                <wp:wrapNone/>
+                <wp:docPr id="41" name="Conector reto 41"/>
+                <wp:cNvGraphicFramePr/>
+                <a:graphic xmlns:a="http://schemas.openxmlformats.org/drawingml/2006/main">
+                  <a:graphicData uri="http://schemas.microsoft.com/office/word/2010/wordprocessingShape">
+                    <wps:wsp>
+                      <wps:cNvCnPr/>
+                      <wps:spPr>
+                        <a:xfrm>
+                          <a:off x="0" y="0"/>
+                          <a:ext cx="0" cy="561975"/>
+                        </a:xfrm>
+                        <a:prstGeom prst="line">
+                          <a:avLst/>
+                        </a:prstGeom>
+                        <a:ln>
+                          <a:solidFill>
+                            <a:srgbClr val="FF0000"/>
+                          </a:solidFill>
+                        </a:ln>
+                      </wps:spPr>
+                      <wps:style>
+                        <a:lnRef idx="3">
+                          <a:schemeClr val="accent2"/>
+                        </a:lnRef>
+                        <a:fillRef idx="0">
+                          <a:schemeClr val="accent2"/>
+                        </a:fillRef>
+                        <a:effectRef idx="2">
+                          <a:schemeClr val="accent2"/>
+                        </a:effectRef>
+                        <a:fontRef idx="minor">
+                          <a:schemeClr val="tx1"/>
+                        </a:fontRef>
+                      </wps:style>
+                      <wps:bodyPr/>
+                    </wps:wsp>
+                  </a:graphicData>
+                </a:graphic>
+              </wp:anchor>
+            </w:drawing>
+          </mc:Choice>
+          <mc:Fallback>
+            <w:pict>
+              <v:line w14:anchorId="4B3CA49B" id="Conector reto 41" o:spid="_x0000_s1026" style="position:absolute;z-index:251698176;visibility:visible;mso-wrap-style:square;mso-wrap-distance-left:9pt;mso-wrap-distance-top:0;mso-wrap-distance-right:9pt;mso-wrap-distance-bottom:0;mso-position-horizontal:absolute;mso-position-horizontal-relative:text;mso-position-vertical:absolute;mso-position-vertical-relative:text" from="331.05pt,48.95pt" to="331.05pt,93.2pt" o:gfxdata="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" strokecolor="red" strokeweight="1.5pt">
+                <v:stroke joinstyle="miter"/>
+              </v:line>
+            </w:pict>
+          </mc:Fallback>
+        </mc:AlternateContent>
+      </w:r>
+      <w:r>
+        <mc:AlternateContent>
+          <mc:Choice Requires="wps">
+            <w:drawing>
+              <wp:anchor distT="0" distB="0" distL="114300" distR="114300" simplePos="0" relativeHeight="251700224" behindDoc="0" locked="0" layoutInCell="1" allowOverlap="1" wp14:anchorId="0FC265AB" wp14:editId="489563CD">
+                <wp:simplePos x="0" y="0"/>
+                <wp:positionH relativeFrom="column">
+                  <wp:posOffset>4714875</wp:posOffset>
+                </wp:positionH>
+                <wp:positionV relativeFrom="paragraph">
+                  <wp:posOffset>1551305</wp:posOffset>
+                </wp:positionV>
+                <wp:extent cx="1257300" cy="504825"/>
+                <wp:effectExtent l="0" t="0" r="19050" b="28575"/>
+                <wp:wrapNone/>
+                <wp:docPr id="43" name="Caixa de texto 43"/>
+                <wp:cNvGraphicFramePr/>
+                <a:graphic xmlns:a="http://schemas.openxmlformats.org/drawingml/2006/main">
+                  <a:graphicData uri="http://schemas.microsoft.com/office/word/2010/wordprocessingShape">
+                    <wps:wsp>
+                      <wps:cNvSpPr txBox="1"/>
+                      <wps:spPr>
+                        <a:xfrm>
+                          <a:off x="0" y="0"/>
+                          <a:ext cx="1257300" cy="504825"/>
+                        </a:xfrm>
+                        <a:prstGeom prst="rect">
+                          <a:avLst/>
+                        </a:prstGeom>
+                        <a:solidFill>
+                          <a:schemeClr val="lt1"/>
+                        </a:solidFill>
+                        <a:ln w="6350">
+                          <a:solidFill>
+                            <a:prstClr val="black"/>
+                          </a:solidFill>
+                        </a:ln>
+                        <a:effectLst/>
+                      </wps:spPr>
+                      <wps:style>
+                        <a:lnRef idx="0">
+                          <a:schemeClr val="accent1"/>
+                        </a:lnRef>
+                        <a:fillRef idx="0">
+                          <a:schemeClr val="accent1"/>
+                        </a:fillRef>
+                        <a:effectRef idx="0">
+                          <a:schemeClr val="accent1"/>
+                        </a:effectRef>
+                        <a:fontRef idx="minor">
+                          <a:schemeClr val="dk1"/>
+                        </a:fontRef>
+                      </wps:style>
+                      <wps:txbx>
+                        <w:txbxContent>
+                          <w:p>
+                            <w:r>
+                              <w:t>Dano colateral da arma</w:t>
+                            </w:r>
+                          </w:p>
+                        </w:txbxContent>
+                      </wps:txbx>
+                      <wps:bodyPr rot="0" spcFirstLastPara="0" vertOverflow="overflow" horzOverflow="overflow" vert="horz" wrap="square" lIns="91440" tIns="45720" rIns="91440" bIns="45720" numCol="1" spcCol="0" rtlCol="0" fromWordArt="0" anchor="t" anchorCtr="0" forceAA="0" compatLnSpc="1">
+                        <a:prstTxWarp prst="textNoShape">
+                          <a:avLst/>
+                        </a:prstTxWarp>
+                        <a:noAutofit/>
+                      </wps:bodyPr>
+                    </wps:wsp>
+                  </a:graphicData>
+                </a:graphic>
+                <wp14:sizeRelV relativeFrom="margin">
+                  <wp14:pctHeight>0</wp14:pctHeight>
+                </wp14:sizeRelV>
+              </wp:anchor>
+            </w:drawing>
+          </mc:Choice>
+          <mc:Fallback>
+            <w:pict>
+              <v:shape w14:anchorId="0FC265AB" id="Caixa de texto 43" o:spid="_x0000_s1035" type="#_x0000_t202" style="position:absolute;left:0;text-align:left;margin-left:371.25pt;margin-top:122.15pt;width:99pt;height:39.75pt;z-index:251700224;visibility:visible;mso-wrap-style:square;mso-height-percent:0;mso-wrap-distance-left:9pt;mso-wrap-distance-top:0;mso-wrap-distance-right:9pt;mso-wrap-distance-bottom:0;mso-position-horizontal:absolute;mso-position-horizontal-relative:text;mso-position-vertical:absolute;mso-position-vertical-relative:text;mso-height-percent:0;mso-height-relative:margin;v-text-anchor:top" o:gfxdata="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" fillcolor="white [3201]" strokeweight=".5pt">
+                <v:textbox>
+                  <w:txbxContent>
+                    <w:p>
+                      <w:r>
+                        <w:t>Dano colateral da arma</w:t>
+                      </w:r>
+                    </w:p>
+                  </w:txbxContent>
+                </v:textbox>
+              </v:shape>
+            </w:pict>
+          </mc:Fallback>
+        </mc:AlternateContent>
+      </w:r>
+      <w:r>
+        <mc:AlternateContent>
+          <mc:Choice Requires="wps">
+            <w:drawing>
+              <wp:anchor distT="0" distB="0" distL="114300" distR="114300" simplePos="0" relativeHeight="251699200" behindDoc="0" locked="0" layoutInCell="1" allowOverlap="1" wp14:anchorId="392C0226" wp14:editId="097D80D7">
+                <wp:simplePos x="0" y="0"/>
+                <wp:positionH relativeFrom="column">
+                  <wp:posOffset>4667250</wp:posOffset>
+                </wp:positionH>
+                <wp:positionV relativeFrom="paragraph">
+                  <wp:posOffset>684530</wp:posOffset>
+                </wp:positionV>
+                <wp:extent cx="1257300" cy="504825"/>
+                <wp:effectExtent l="0" t="0" r="19050" b="28575"/>
+                <wp:wrapNone/>
+                <wp:docPr id="42" name="Caixa de texto 42"/>
+                <wp:cNvGraphicFramePr/>
+                <a:graphic xmlns:a="http://schemas.openxmlformats.org/drawingml/2006/main">
+                  <a:graphicData uri="http://schemas.microsoft.com/office/word/2010/wordprocessingShape">
+                    <wps:wsp>
+                      <wps:cNvSpPr txBox="1"/>
+                      <wps:spPr>
+                        <a:xfrm>
+                          <a:off x="0" y="0"/>
+                          <a:ext cx="1257300" cy="504825"/>
+                        </a:xfrm>
+                        <a:prstGeom prst="rect">
+                          <a:avLst/>
+                        </a:prstGeom>
+                        <a:solidFill>
+                          <a:schemeClr val="lt1"/>
+                        </a:solidFill>
+                        <a:ln w="6350">
+                          <a:solidFill>
+                            <a:prstClr val="black"/>
+                          </a:solidFill>
+                        </a:ln>
+                        <a:effectLst/>
+                      </wps:spPr>
+                      <wps:style>
+                        <a:lnRef idx="0">
+                          <a:schemeClr val="accent1"/>
+                        </a:lnRef>
+                        <a:fillRef idx="0">
+                          <a:schemeClr val="accent1"/>
+                        </a:fillRef>
+                        <a:effectRef idx="0">
+                          <a:schemeClr val="accent1"/>
+                        </a:effectRef>
+                        <a:fontRef idx="minor">
+                          <a:schemeClr val="dk1"/>
+                        </a:fontRef>
+                      </wps:style>
+                      <wps:txbx>
+                        <w:txbxContent>
+                          <w:p>
+                            <w:r>
+                              <w:t>Linha de alcance da arma</w:t>
+                            </w:r>
+                          </w:p>
+                        </w:txbxContent>
+                      </wps:txbx>
+                      <wps:bodyPr rot="0" spcFirstLastPara="0" vertOverflow="overflow" horzOverflow="overflow" vert="horz" wrap="square" lIns="91440" tIns="45720" rIns="91440" bIns="45720" numCol="1" spcCol="0" rtlCol="0" fromWordArt="0" anchor="t" anchorCtr="0" forceAA="0" compatLnSpc="1">
+                        <a:prstTxWarp prst="textNoShape">
+                          <a:avLst/>
+                        </a:prstTxWarp>
+                        <a:noAutofit/>
+                      </wps:bodyPr>
+                    </wps:wsp>
+                  </a:graphicData>
+                </a:graphic>
+                <wp14:sizeRelV relativeFrom="margin">
+                  <wp14:pctHeight>0</wp14:pctHeight>
+                </wp14:sizeRelV>
+              </wp:anchor>
+            </w:drawing>
+          </mc:Choice>
+          <mc:Fallback>
+            <w:pict>
+              <v:shape w14:anchorId="392C0226" id="Caixa de texto 42" o:spid="_x0000_s1036" type="#_x0000_t202" style="position:absolute;left:0;text-align:left;margin-left:367.5pt;margin-top:53.9pt;width:99pt;height:39.75pt;z-index:251699200;visibility:visible;mso-wrap-style:square;mso-height-percent:0;mso-wrap-distance-left:9pt;mso-wrap-distance-top:0;mso-wrap-distance-right:9pt;mso-wrap-distance-bottom:0;mso-position-horizontal:absolute;mso-position-horizontal-relative:text;mso-position-vertical:absolute;mso-position-vertical-relative:text;mso-height-percent:0;mso-height-relative:margin;v-text-anchor:top" o:gfxdata="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" fillcolor="white [3201]" strokeweight=".5pt">
+                <v:textbox>
+                  <w:txbxContent>
+                    <w:p>
+                      <w:r>
+                        <w:t>Linha de alcance da arma</w:t>
+                      </w:r>
+                    </w:p>
+                  </w:txbxContent>
+                </v:textbox>
+              </v:shape>
+            </w:pict>
+          </mc:Fallback>
+        </mc:AlternateContent>
+      </w:r>
+      <w:r>
+        <w:rPr>
+          <w:noProof/>
+          <w:lang w:eastAsia="pt-BR"/>
+        </w:rPr>
+        <w:drawing>
+          <wp:inline distT="0" distB="0" distL="0" distR="0" wp14:anchorId="78C7C9B2" wp14:editId="4696C8D8">
+            <wp:extent cx="3519950" cy="2562225"/>
+            <wp:effectExtent l="0" t="0" r="4445" b="0"/>
+            <wp:docPr id="40" name="Imagem 40"/>
+            <wp:cNvGraphicFramePr>
+              <a:graphicFrameLocks xmlns:a="http://schemas.openxmlformats.org/drawingml/2006/main" noChangeAspect="1"/>
+            </wp:cNvGraphicFramePr>
+            <a:graphic xmlns:a="http://schemas.openxmlformats.org/drawingml/2006/main">
+              <a:graphicData uri="http://schemas.openxmlformats.org/drawingml/2006/picture">
+                <pic:pic xmlns:pic="http://schemas.openxmlformats.org/drawingml/2006/picture">
+                  <pic:nvPicPr>
+                    <pic:cNvPr id="0" name="Picture 3"/>
+                    <pic:cNvPicPr>
+                      <a:picLocks noChangeAspect="1" noChangeArrowheads="1"/>
+                    </pic:cNvPicPr>
+                  </pic:nvPicPr>
+                  <pic:blipFill>
+                    <a:blip r:embed="rId19">
+                      <a:extLst>
+                        <a:ext uri="{28A0092B-C50C-407E-A947-70E740481C1C}">
+                          <a14:useLocalDpi xmlns:a14="http://schemas.microsoft.com/office/drawing/2010/main" val="0"/>
+                        </a:ext>
+                      </a:extLst>
+                    </a:blip>
+                    <a:srcRect/>
+                    <a:stretch>
+                      <a:fillRect/>
+                    </a:stretch>
+                  </pic:blipFill>
+                  <pic:spPr bwMode="auto">
+                    <a:xfrm>
+                      <a:off x="0" y="0"/>
+                      <a:ext cx="3524488" cy="2565528"/>
+                    </a:xfrm>
+                    <a:prstGeom prst="rect">
+                      <a:avLst/>
+                    </a:prstGeom>
+                    <a:noFill/>
+                    <a:ln>
+                      <a:noFill/>
+                    </a:ln>
+                  </pic:spPr>
+                </pic:pic>
+              </a:graphicData>
+            </a:graphic>
+          </wp:inline>
+        </w:drawing>
       </w:r>
       <w:bookmarkStart w:id="0" w:name="_GoBack"/>
       <w:bookmarkEnd w:id="0"/>
-      <w:proofErr w:type="gramEnd"/>
     </w:p>
     <w:sectPr>
       <w:pgSz w:w="11906" w:h="16838"/>

</xml_diff>